<commit_message>
Conexion a BD y correccion de cronograma
Se corrigio el cronograma a tiempo real de lo que se realizara y se agrego al documento la conexion de base de dato usando PHPMyAdmin para un proyecto desarrollado en Java utilizando NetBeans, etc.

Rafa
Moises
David
Ismael
Jorge
Kely
Jovani
Dduardo

Co-Authored-By: David Velázquez <steinervalue@users.noreply.github.com>
Co-Authored-By: ismaelmargarito <ismaelmargarito@users.noreply.github.com>
Co-Authored-By: moisesvidal <moisesvidal@users.noreply.github.com>
Co-Authored-By: ajovanny <ajovanny@users.noreply.github.com>
Co-Authored-By: Jorge Pérez Flores <jp1rish@users.noreply.github.com>
</commit_message>
<xml_diff>
--- a/BD/Base de datos.docx
+++ b/BD/Base de datos.docx
@@ -4,9 +4,649 @@
   <w:body>
     <w:p>
       <w:pPr>
+        <w:pStyle w:val="Sinespaciado"/>
+        <w:jc w:val="center"/>
+        <w:rPr>
+          <w:sz w:val="48"/>
+          <w:szCs w:val="40"/>
+        </w:rPr>
+      </w:pPr>
+      <w:r>
+        <w:rPr>
+          <w:sz w:val="48"/>
+          <w:szCs w:val="40"/>
+        </w:rPr>
+        <w:t>Unidad Académica Profesional Tianguistenco</w:t>
+      </w:r>
+    </w:p>
+    <w:p>
+      <w:pPr>
+        <w:pStyle w:val="Sinespaciado"/>
+        <w:jc w:val="center"/>
+        <w:rPr>
+          <w:sz w:val="44"/>
+          <w:szCs w:val="36"/>
+        </w:rPr>
+      </w:pPr>
+      <w:r>
+        <w:rPr>
+          <w:sz w:val="44"/>
+          <w:szCs w:val="36"/>
+        </w:rPr>
+        <w:t>Universidad Autónoma del Estado de México</w:t>
+      </w:r>
+    </w:p>
+    <w:p>
+      <w:pPr>
+        <w:pStyle w:val="Sinespaciado"/>
+        <w:jc w:val="center"/>
+        <w:rPr>
+          <w:sz w:val="44"/>
+          <w:szCs w:val="36"/>
+        </w:rPr>
+      </w:pPr>
+    </w:p>
+    <w:p>
+      <w:pPr>
+        <w:pStyle w:val="Sinespaciado"/>
+        <w:jc w:val="center"/>
+        <w:rPr>
+          <w:sz w:val="44"/>
+          <w:szCs w:val="36"/>
+        </w:rPr>
+      </w:pPr>
+    </w:p>
+    <w:p>
+      <w:pPr>
+        <w:pStyle w:val="Sinespaciado"/>
+        <w:jc w:val="center"/>
+        <w:rPr>
+          <w:sz w:val="44"/>
+          <w:szCs w:val="36"/>
+        </w:rPr>
+      </w:pPr>
+      <w:r>
+        <w:rPr>
+          <w:sz w:val="44"/>
+          <w:szCs w:val="36"/>
+        </w:rPr>
+        <w:t>Base de datos para usuarios de control de estudios clínicos</w:t>
+      </w:r>
+    </w:p>
+    <w:p>
+      <w:pPr>
+        <w:pStyle w:val="Sinespaciado"/>
+        <w:jc w:val="center"/>
+        <w:rPr>
+          <w:sz w:val="44"/>
+          <w:szCs w:val="36"/>
+        </w:rPr>
+      </w:pPr>
+    </w:p>
+    <w:p>
+      <w:pPr>
+        <w:pStyle w:val="Sinespaciado"/>
+      </w:pPr>
+      <w:r>
+        <w:t>Equipos:</w:t>
+      </w:r>
+    </w:p>
+    <w:p>
+      <w:pPr>
+        <w:pStyle w:val="Prrafodelista"/>
+        <w:numPr>
+          <w:ilvl w:val="0"/>
+          <w:numId w:val="1"/>
+        </w:numPr>
+        <w:jc w:val="left"/>
+      </w:pPr>
+      <w:r>
+        <w:t>Equipo 1</w:t>
+      </w:r>
+    </w:p>
+    <w:p>
+      <w:pPr>
+        <w:pStyle w:val="Prrafodelista"/>
+        <w:numPr>
+          <w:ilvl w:val="2"/>
+          <w:numId w:val="1"/>
+        </w:numPr>
+        <w:jc w:val="left"/>
+      </w:pPr>
+      <w:r>
+        <w:t>Moisés Vidal Hernández</w:t>
+      </w:r>
+    </w:p>
+    <w:p>
+      <w:pPr>
+        <w:pStyle w:val="Prrafodelista"/>
+        <w:numPr>
+          <w:ilvl w:val="2"/>
+          <w:numId w:val="1"/>
+        </w:numPr>
+        <w:jc w:val="left"/>
+      </w:pPr>
+      <w:r>
+        <w:t>Rafael Maldonado Valle</w:t>
+      </w:r>
+    </w:p>
+    <w:p>
+      <w:pPr>
+        <w:pStyle w:val="Prrafodelista"/>
+        <w:numPr>
+          <w:ilvl w:val="0"/>
+          <w:numId w:val="1"/>
+        </w:numPr>
+        <w:jc w:val="left"/>
+      </w:pPr>
+      <w:r>
+        <w:t>Equipo AFK</w:t>
+      </w:r>
+    </w:p>
+    <w:p>
+      <w:pPr>
+        <w:pStyle w:val="Prrafodelista"/>
+        <w:numPr>
+          <w:ilvl w:val="2"/>
+          <w:numId w:val="1"/>
+        </w:numPr>
+        <w:jc w:val="left"/>
+      </w:pPr>
+      <w:r>
+        <w:t xml:space="preserve">Ismael </w:t>
+      </w:r>
+      <w:r>
+        <w:t>Margarito</w:t>
+      </w:r>
+      <w:r>
+        <w:t xml:space="preserve"> Estrada</w:t>
+      </w:r>
+    </w:p>
+    <w:p>
+      <w:pPr>
+        <w:pStyle w:val="Prrafodelista"/>
+        <w:numPr>
+          <w:ilvl w:val="2"/>
+          <w:numId w:val="1"/>
+        </w:numPr>
+        <w:jc w:val="left"/>
+      </w:pPr>
+      <w:r>
+        <w:t>David Velázquez Ramírez</w:t>
+      </w:r>
+    </w:p>
+    <w:p>
+      <w:pPr>
+        <w:pStyle w:val="Prrafodelista"/>
+        <w:numPr>
+          <w:ilvl w:val="0"/>
+          <w:numId w:val="1"/>
+        </w:numPr>
+        <w:jc w:val="left"/>
+      </w:pPr>
+      <w:r>
+        <w:t>Equipo Charlie</w:t>
+      </w:r>
+    </w:p>
+    <w:p>
+      <w:pPr>
+        <w:pStyle w:val="Prrafodelista"/>
+        <w:numPr>
+          <w:ilvl w:val="2"/>
+          <w:numId w:val="1"/>
+        </w:numPr>
+        <w:jc w:val="left"/>
+      </w:pPr>
+      <w:r>
+        <w:t>Jovani Martínez</w:t>
+      </w:r>
+    </w:p>
+    <w:p>
+      <w:pPr>
+        <w:pStyle w:val="Prrafodelista"/>
+        <w:numPr>
+          <w:ilvl w:val="2"/>
+          <w:numId w:val="1"/>
+        </w:numPr>
+        <w:jc w:val="left"/>
+      </w:pPr>
+      <w:r>
+        <w:t>Eduardo Molina</w:t>
+      </w:r>
+    </w:p>
+    <w:p>
+      <w:pPr>
+        <w:pStyle w:val="Prrafodelista"/>
+        <w:numPr>
+          <w:ilvl w:val="0"/>
+          <w:numId w:val="1"/>
+        </w:numPr>
+        <w:jc w:val="left"/>
+      </w:pPr>
+      <w:r>
+        <w:t>Equipo OceanMan</w:t>
+      </w:r>
+    </w:p>
+    <w:p>
+      <w:pPr>
+        <w:pStyle w:val="Prrafodelista"/>
+        <w:numPr>
+          <w:ilvl w:val="2"/>
+          <w:numId w:val="1"/>
+        </w:numPr>
+        <w:jc w:val="left"/>
+      </w:pPr>
+      <w:r>
+        <w:t>Kely Michell Rojas</w:t>
+      </w:r>
+    </w:p>
+    <w:p>
+      <w:pPr>
+        <w:pStyle w:val="Prrafodelista"/>
+        <w:numPr>
+          <w:ilvl w:val="2"/>
+          <w:numId w:val="1"/>
+        </w:numPr>
+        <w:jc w:val="left"/>
+      </w:pPr>
+      <w:r>
+        <w:t>Jorge Diaz Gutiérrez</w:t>
+      </w:r>
+    </w:p>
+    <w:p>
+      <w:pPr>
+        <w:jc w:val="left"/>
+      </w:pPr>
+    </w:p>
+    <w:p>
+      <w:pPr>
+        <w:jc w:val="left"/>
+      </w:pPr>
+    </w:p>
+    <w:p>
+      <w:pPr>
+        <w:jc w:val="left"/>
+      </w:pPr>
+      <w:r>
+        <w:t>Semestre 5to</w:t>
+      </w:r>
+      <w:r>
+        <w:tab/>
+      </w:r>
+      <w:r>
+        <w:tab/>
+      </w:r>
+      <w:r>
+        <w:tab/>
+      </w:r>
+      <w:r>
+        <w:tab/>
+      </w:r>
+      <w:r>
+        <w:tab/>
+      </w:r>
+      <w:r>
+        <w:tab/>
+      </w:r>
+      <w:r>
+        <w:tab/>
+      </w:r>
+      <w:r>
+        <w:tab/>
+      </w:r>
+      <w:r>
+        <w:tab/>
+      </w:r>
+      <w:r>
+        <w:tab/>
+      </w:r>
+      <w:r>
+        <w:tab/>
+      </w:r>
+      <w:r>
+        <w:tab/>
+      </w:r>
+      <w:r>
+        <w:tab/>
+      </w:r>
+      <w:r>
+        <w:tab/>
+        <w:t xml:space="preserve">    </w:t>
+      </w:r>
+      <w:r>
+        <w:tab/>
+      </w:r>
+      <w:r>
+        <w:tab/>
+      </w:r>
+      <w:r>
+        <w:t>Grupo S5</w:t>
+      </w:r>
+    </w:p>
+    <w:p/>
+    <w:p>
+      <w:pPr>
         <w:pStyle w:val="Ttulo1"/>
-      </w:pPr>
-      <w:r>
+        <w:jc w:val="left"/>
+      </w:pPr>
+      <w:r>
+        <w:lastRenderedPageBreak/>
+        <w:t>Índice</w:t>
+      </w:r>
+    </w:p>
+    <w:p>
+      <w:pPr>
+        <w:pStyle w:val="Ttulo2"/>
+      </w:pPr>
+      <w:r>
+        <w:t>Temas y subtemas</w:t>
+      </w:r>
+    </w:p>
+    <w:p>
+      <w:pPr>
+        <w:pStyle w:val="Prrafodelista"/>
+        <w:numPr>
+          <w:ilvl w:val="0"/>
+          <w:numId w:val="2"/>
+        </w:numPr>
+      </w:pPr>
+      <w:r>
+        <w:t>PERSPECTVA DEL ÁREA DE BASE DE DATOS</w:t>
+      </w:r>
+    </w:p>
+    <w:p>
+      <w:pPr>
+        <w:pStyle w:val="Prrafodelista"/>
+        <w:ind w:firstLine="360"/>
+      </w:pPr>
+      <w:r>
+        <w:t>Introducción</w:t>
+      </w:r>
+    </w:p>
+    <w:p>
+      <w:pPr>
+        <w:pStyle w:val="Prrafodelista"/>
+        <w:numPr>
+          <w:ilvl w:val="1"/>
+          <w:numId w:val="2"/>
+        </w:numPr>
+      </w:pPr>
+      <w:r>
+        <w:t>Funciones de un DBMS</w:t>
+      </w:r>
+    </w:p>
+    <w:p>
+      <w:pPr>
+        <w:pStyle w:val="Prrafodelista"/>
+        <w:numPr>
+          <w:ilvl w:val="1"/>
+          <w:numId w:val="2"/>
+        </w:numPr>
+      </w:pPr>
+      <w:r>
+        <w:t>Usuarios de un DBMS: DBA</w:t>
+      </w:r>
+    </w:p>
+    <w:p>
+      <w:pPr>
+        <w:pStyle w:val="Prrafodelista"/>
+        <w:numPr>
+          <w:ilvl w:val="1"/>
+          <w:numId w:val="2"/>
+        </w:numPr>
+      </w:pPr>
+      <w:r>
+        <w:t>Desarrolladores y usuarios finales</w:t>
+      </w:r>
+    </w:p>
+    <w:p>
+      <w:pPr>
+        <w:pStyle w:val="Prrafodelista"/>
+        <w:numPr>
+          <w:ilvl w:val="1"/>
+          <w:numId w:val="2"/>
+        </w:numPr>
+      </w:pPr>
+      <w:r>
+        <w:t>Componentes de un DBMS</w:t>
+      </w:r>
+    </w:p>
+    <w:p>
+      <w:pPr>
+        <w:pStyle w:val="Prrafodelista"/>
+        <w:numPr>
+          <w:ilvl w:val="0"/>
+          <w:numId w:val="2"/>
+        </w:numPr>
+      </w:pPr>
+    </w:p>
+    <w:p/>
+    <w:p/>
+    <w:p/>
+    <w:p/>
+    <w:p/>
+    <w:p/>
+    <w:p/>
+    <w:p/>
+    <w:p/>
+    <w:p/>
+    <w:p/>
+    <w:p>
+      <w:pPr>
+        <w:pStyle w:val="Ttulo2"/>
+      </w:pPr>
+      <w:r>
+        <w:lastRenderedPageBreak/>
+        <w:t>Introducción</w:t>
+      </w:r>
+    </w:p>
+    <w:p>
+      <w:pPr>
+        <w:pStyle w:val="Sinespaciado"/>
+        <w:jc w:val="both"/>
+      </w:pPr>
+      <w:r>
+        <w:t>Antes de empezar con DBMS es muy importante tener muy bien</w:t>
+      </w:r>
+      <w:r>
+        <w:t xml:space="preserve"> </w:t>
+      </w:r>
+      <w:r>
+        <w:t>definidos los conceptos básicos para poder hacer un</w:t>
+      </w:r>
+      <w:r>
+        <w:t xml:space="preserve"> </w:t>
+      </w:r>
+      <w:r>
+        <w:t>adecuado manejo,</w:t>
+      </w:r>
+      <w:r>
+        <w:t xml:space="preserve"> </w:t>
+      </w:r>
+      <w:r>
+        <w:t>diseño y/o especificación del DBMS.</w:t>
+      </w:r>
+      <w:r>
+        <w:t xml:space="preserve"> </w:t>
+      </w:r>
+      <w:r>
+        <w:t>Empecemos por definir DBMS, estos son programas denominados</w:t>
+      </w:r>
+      <w:r>
+        <w:t xml:space="preserve"> </w:t>
+      </w:r>
+      <w:r>
+        <w:t>Sistemas Gestores de Base de Datos, abreviado SGBD, en inglés Data</w:t>
+      </w:r>
+      <w:r>
+        <w:t xml:space="preserve"> </w:t>
+      </w:r>
+      <w:r>
+        <w:t>Base Management System (DBMS) que permiten almacenar y</w:t>
+      </w:r>
+      <w:r>
+        <w:t xml:space="preserve"> </w:t>
+      </w:r>
+      <w:r>
+        <w:t>posteriormente acceder a los datos de forma rápida y estructurada. Las</w:t>
+      </w:r>
+      <w:r>
+        <w:t xml:space="preserve"> </w:t>
+      </w:r>
+      <w:r>
+        <w:t>propiedades de estos SGBD o DBMS, así como su utilización y</w:t>
+      </w:r>
+      <w:r>
+        <w:t xml:space="preserve"> </w:t>
+      </w:r>
+      <w:r>
+        <w:t>administración, se estudian dentro del ámbito de la informática.</w:t>
+      </w:r>
+    </w:p>
+    <w:p>
+      <w:pPr>
+        <w:pStyle w:val="Sinespaciado"/>
+        <w:jc w:val="both"/>
+      </w:pPr>
+    </w:p>
+    <w:p>
+      <w:pPr>
+        <w:pStyle w:val="Sinespaciado"/>
+        <w:jc w:val="both"/>
+      </w:pPr>
+      <w:r>
+        <w:t>Los sistemas de bases de datos se diseñan para gestionar grandes cantidades de información. La</w:t>
+      </w:r>
+      <w:r>
+        <w:t xml:space="preserve"> </w:t>
+      </w:r>
+      <w:r>
+        <w:t>gestión de los datos implica tanto la definición de estructuras para almacenar la información como la</w:t>
+      </w:r>
+      <w:r>
+        <w:t xml:space="preserve"> </w:t>
+      </w:r>
+      <w:r>
+        <w:t>provisión de mecanismos para la manipulación de la información. Además, los sistemas de bases de</w:t>
+      </w:r>
+      <w:r>
+        <w:t xml:space="preserve"> </w:t>
+      </w:r>
+      <w:r>
+        <w:t>datos deben garantizar la fiabilidad de la información almacenada, a pesar de las caídas del sistema o</w:t>
+      </w:r>
+      <w:r>
+        <w:t xml:space="preserve"> </w:t>
+      </w:r>
+      <w:r>
+        <w:t>de los intentos de acceso no autorizados. Si los datos van a ser compartidos entre diferentes usuarios, el</w:t>
+      </w:r>
+      <w:r>
+        <w:t xml:space="preserve"> </w:t>
+      </w:r>
+      <w:r>
+        <w:t>sistema debe evitar posibles resultados anómalos.</w:t>
+      </w:r>
+    </w:p>
+    <w:p>
+      <w:pPr>
+        <w:pStyle w:val="Sinespaciado"/>
+        <w:jc w:val="both"/>
+      </w:pPr>
+    </w:p>
+    <w:p>
+      <w:pPr>
+        <w:pStyle w:val="Sinespaciado"/>
+        <w:jc w:val="both"/>
+      </w:pPr>
+      <w:r>
+        <w:t>Para que el sistema sea útil debe recuperar los datos eficientemente. La necesidad de eficiencia ha llevado</w:t>
+      </w:r>
+      <w:r>
+        <w:t xml:space="preserve"> </w:t>
+      </w:r>
+      <w:r>
+        <w:t>a los diseñadores a usar estructuras de datos complejas para la representación de los datos en la</w:t>
+      </w:r>
+      <w:r>
+        <w:t xml:space="preserve"> </w:t>
+      </w:r>
+      <w:r>
+        <w:t>base de datos. Dado que muchos de los usuarios de sistemas de bases de datos no tienen formación</w:t>
+      </w:r>
+      <w:r>
+        <w:t xml:space="preserve"> </w:t>
+      </w:r>
+      <w:r>
+        <w:t>en informática, los desarrolladores ocultan esa complejidad a los usuarios mediante varios niveles de</w:t>
+      </w:r>
+      <w:r>
+        <w:t xml:space="preserve"> </w:t>
+      </w:r>
+      <w:r>
+        <w:t>abstracción para simplificar la interacción de los usuarios con el sistema:</w:t>
+      </w:r>
+    </w:p>
+    <w:p/>
+    <w:p>
+      <w:pPr>
+        <w:jc w:val="center"/>
+      </w:pPr>
+      <w:r>
+        <w:rPr>
+          <w:noProof/>
+        </w:rPr>
+        <w:drawing>
+          <wp:inline distT="0" distB="0" distL="0" distR="0" wp14:anchorId="4CDA9EBB" wp14:editId="353CD645">
+            <wp:extent cx="3027705" cy="1769423"/>
+            <wp:effectExtent l="0" t="0" r="1270" b="2540"/>
+            <wp:docPr id="2" name="Imagen 2"/>
+            <wp:cNvGraphicFramePr>
+              <a:graphicFrameLocks xmlns:a="http://schemas.openxmlformats.org/drawingml/2006/main" noChangeAspect="1"/>
+            </wp:cNvGraphicFramePr>
+            <a:graphic xmlns:a="http://schemas.openxmlformats.org/drawingml/2006/main">
+              <a:graphicData uri="http://schemas.openxmlformats.org/drawingml/2006/picture">
+                <pic:pic xmlns:pic="http://schemas.openxmlformats.org/drawingml/2006/picture">
+                  <pic:nvPicPr>
+                    <pic:cNvPr id="1" name=""/>
+                    <pic:cNvPicPr/>
+                  </pic:nvPicPr>
+                  <pic:blipFill rotWithShape="1">
+                    <a:blip r:embed="rId5"/>
+                    <a:srcRect l="36107" t="44351" r="30779" b="21228"/>
+                    <a:stretch/>
+                  </pic:blipFill>
+                  <pic:spPr bwMode="auto">
+                    <a:xfrm>
+                      <a:off x="0" y="0"/>
+                      <a:ext cx="3027946" cy="1769564"/>
+                    </a:xfrm>
+                    <a:prstGeom prst="rect">
+                      <a:avLst/>
+                    </a:prstGeom>
+                    <a:ln>
+                      <a:noFill/>
+                    </a:ln>
+                    <a:extLst>
+                      <a:ext uri="{53640926-AAD7-44D8-BBD7-CCE9431645EC}">
+                        <a14:shadowObscured xmlns:a14="http://schemas.microsoft.com/office/drawing/2010/main"/>
+                      </a:ext>
+                    </a:extLst>
+                  </pic:spPr>
+                </pic:pic>
+              </a:graphicData>
+            </a:graphic>
+          </wp:inline>
+        </w:drawing>
+      </w:r>
+    </w:p>
+    <w:p/>
+    <w:p>
+      <w:pPr>
+        <w:pStyle w:val="Ttulo1"/>
+      </w:pPr>
+      <w:r>
+        <w:lastRenderedPageBreak/>
         <w:t>Base de datos para usuarios de control de estudios clínicos</w:t>
       </w:r>
     </w:p>
@@ -2186,10 +2826,7 @@
         </w:tc>
       </w:tr>
     </w:tbl>
-    <w:p>
-      <w:bookmarkStart w:id="0" w:name="_GoBack"/>
-      <w:bookmarkEnd w:id="0"/>
-    </w:p>
+    <w:p/>
     <w:p>
       <w:pPr>
         <w:pStyle w:val="Ttulo3"/>
@@ -3224,10 +3861,7 @@
         <w:pStyle w:val="Ttulo3"/>
       </w:pPr>
       <w:r>
-        <w:t xml:space="preserve">Tabla de </w:t>
-      </w:r>
-      <w:r>
-        <w:t>historial</w:t>
+        <w:t>Tabla de historial</w:t>
       </w:r>
     </w:p>
     <w:tbl>
@@ -3450,10 +4084,7 @@
         <w:pStyle w:val="Ttulo3"/>
       </w:pPr>
       <w:r>
-        <w:t xml:space="preserve">Tabla de </w:t>
-      </w:r>
-      <w:r>
-        <w:t>log</w:t>
+        <w:t>Tabla de log</w:t>
       </w:r>
     </w:p>
     <w:tbl>
@@ -3759,6 +4390,9 @@
         <w:jc w:val="center"/>
       </w:pPr>
       <w:r>
+        <w:rPr>
+          <w:noProof/>
+        </w:rPr>
         <w:drawing>
           <wp:inline distT="0" distB="0" distL="0" distR="0" wp14:anchorId="3F26E1F4" wp14:editId="561C9CE1">
             <wp:extent cx="7393645" cy="6129195"/>
@@ -3775,7 +4409,7 @@
                     <pic:cNvPicPr/>
                   </pic:nvPicPr>
                   <pic:blipFill>
-                    <a:blip r:embed="rId4"/>
+                    <a:blip r:embed="rId6"/>
                     <a:stretch>
                       <a:fillRect/>
                     </a:stretch>
@@ -3796,6 +4430,675 @@
         </w:drawing>
       </w:r>
     </w:p>
+    <w:p>
+      <w:pPr>
+        <w:pStyle w:val="Ttulo1"/>
+        <w:jc w:val="left"/>
+      </w:pPr>
+      <w:bookmarkStart w:id="0" w:name="_GoBack"/>
+      <w:bookmarkEnd w:id="0"/>
+      <w:r>
+        <w:lastRenderedPageBreak/>
+        <w:t>Conexión a la base de datos</w:t>
+      </w:r>
+    </w:p>
+    <w:p>
+      <w:r>
+        <w:t>C</w:t>
+      </w:r>
+      <w:r>
+        <w:t xml:space="preserve">onectar una base de datos </w:t>
+      </w:r>
+      <w:r>
+        <w:t>MySQL</w:t>
+      </w:r>
+      <w:r>
+        <w:t xml:space="preserve"> con el lenguaje de programación Java y el IDE Netbeans </w:t>
+      </w:r>
+      <w:r>
+        <w:t xml:space="preserve">tiene </w:t>
+      </w:r>
+      <w:r>
+        <w:t>distintas formas</w:t>
+      </w:r>
+      <w:r>
+        <w:t xml:space="preserve"> de realizarse, a </w:t>
+      </w:r>
+      <w:r>
+        <w:t>continuación,</w:t>
+      </w:r>
+      <w:r>
+        <w:t xml:space="preserve"> se presentan los pasos a realizar para conectar exitosamente la Base de datos a un proyecto Java utilizando NetBeans IDE</w:t>
+      </w:r>
+      <w:r>
+        <w:t>:</w:t>
+      </w:r>
+    </w:p>
+    <w:p>
+      <w:pPr>
+        <w:pStyle w:val="Prrafodelista"/>
+        <w:numPr>
+          <w:ilvl w:val="0"/>
+          <w:numId w:val="3"/>
+        </w:numPr>
+      </w:pPr>
+      <w:r>
+        <w:t>Primero necesitamos tener instalado en nuestra PC el Netbeans, java y MySQL</w:t>
+      </w:r>
+      <w:r>
+        <w:t>.</w:t>
+      </w:r>
+    </w:p>
+    <w:p>
+      <w:pPr>
+        <w:pStyle w:val="Prrafodelista"/>
+        <w:numPr>
+          <w:ilvl w:val="0"/>
+          <w:numId w:val="3"/>
+        </w:numPr>
+      </w:pPr>
+      <w:r>
+        <w:t>Descargar el MySQL Java Conector, descomprimirlo y ubicarlo en una carpeta de fácil acceso.</w:t>
+      </w:r>
+    </w:p>
+    <w:p>
+      <w:pPr>
+        <w:pStyle w:val="Prrafodelista"/>
+        <w:numPr>
+          <w:ilvl w:val="0"/>
+          <w:numId w:val="3"/>
+        </w:numPr>
+      </w:pPr>
+      <w:r>
+        <w:t xml:space="preserve">Ahora vamos al Netbeans y </w:t>
+      </w:r>
+      <w:r>
+        <w:t>nos dirigimos al proyecto a conectar</w:t>
+      </w:r>
+      <w:r>
+        <w:t>, le ponemos un nombre y seleccionamos para crear la clase principal por defecto.</w:t>
+      </w:r>
+      <w:r>
+        <w:t xml:space="preserve"> </w:t>
+      </w:r>
+    </w:p>
+    <w:p>
+      <w:pPr>
+        <w:pStyle w:val="Prrafodelista"/>
+        <w:numPr>
+          <w:ilvl w:val="0"/>
+          <w:numId w:val="3"/>
+        </w:numPr>
+      </w:pPr>
+      <w:r>
+        <w:t xml:space="preserve">En el </w:t>
+      </w:r>
+      <w:r>
+        <w:t>menú</w:t>
+      </w:r>
+      <w:r>
+        <w:t xml:space="preserve"> de la derecha del Netbeans buscamos en el </w:t>
+      </w:r>
+      <w:r>
+        <w:t>árbol</w:t>
+      </w:r>
+      <w:r>
+        <w:t xml:space="preserve"> de proyectos, seleccionamos el proyecto actual y vamos a la carpeta de librerías, le damos </w:t>
+      </w:r>
+      <w:r>
+        <w:t>clic</w:t>
+      </w:r>
+      <w:r>
+        <w:t xml:space="preserve"> derecho y buscamos el </w:t>
+      </w:r>
+      <w:r>
+        <w:rPr>
+          <w:b/>
+          <w:bCs/>
+        </w:rPr>
+        <w:t>MySQL Java Conector</w:t>
+      </w:r>
+      <w:r>
+        <w:t xml:space="preserve"> de donde lo guardamos en el paso 2, seleccionamos el archivo .jar.</w:t>
+      </w:r>
+    </w:p>
+    <w:p>
+      <w:pPr>
+        <w:pStyle w:val="Prrafodelista"/>
+        <w:numPr>
+          <w:ilvl w:val="0"/>
+          <w:numId w:val="3"/>
+        </w:numPr>
+      </w:pPr>
+      <w:r>
+        <w:t>Ahora vamos a escribir el código de nuestra función de conexión a la base de datos:</w:t>
+      </w:r>
+    </w:p>
+    <w:p>
+      <w:pPr>
+        <w:pStyle w:val="Prrafodelista"/>
+        <w:rPr>
+          <w:color w:val="808080" w:themeColor="background1" w:themeShade="80"/>
+          <w:lang w:val="en-US"/>
+        </w:rPr>
+      </w:pPr>
+      <w:r>
+        <w:rPr>
+          <w:color w:val="808080" w:themeColor="background1" w:themeShade="80"/>
+          <w:lang w:val="en-US"/>
+        </w:rPr>
+        <w:t>[code language=”java”]</w:t>
+      </w:r>
+    </w:p>
+    <w:p>
+      <w:pPr>
+        <w:pStyle w:val="Prrafodelista"/>
+        <w:rPr>
+          <w:lang w:val="en-US"/>
+        </w:rPr>
+      </w:pPr>
+      <w:r>
+        <w:rPr>
+          <w:lang w:val="en-US"/>
+        </w:rPr>
+        <w:t>public static void connect()</w:t>
+      </w:r>
+    </w:p>
+    <w:p>
+      <w:pPr>
+        <w:pStyle w:val="Prrafodelista"/>
+        <w:rPr>
+          <w:lang w:val="en-US"/>
+        </w:rPr>
+      </w:pPr>
+      <w:r>
+        <w:rPr>
+          <w:lang w:val="en-US"/>
+        </w:rPr>
+        <w:t>{</w:t>
+      </w:r>
+    </w:p>
+    <w:p>
+      <w:pPr>
+        <w:pStyle w:val="Prrafodelista"/>
+        <w:ind w:firstLine="696"/>
+        <w:rPr>
+          <w:lang w:val="en-US"/>
+        </w:rPr>
+      </w:pPr>
+      <w:r>
+        <w:rPr>
+          <w:lang w:val="en-US"/>
+        </w:rPr>
+        <w:t>String url = "jdbc:mysql://localhost:3306/myjavaapp1";</w:t>
+      </w:r>
+    </w:p>
+    <w:p>
+      <w:pPr>
+        <w:pStyle w:val="Prrafodelista"/>
+        <w:ind w:firstLine="696"/>
+        <w:rPr>
+          <w:lang w:val="en-US"/>
+        </w:rPr>
+      </w:pPr>
+      <w:r>
+        <w:rPr>
+          <w:lang w:val="en-US"/>
+        </w:rPr>
+        <w:t>String user = "root";</w:t>
+      </w:r>
+    </w:p>
+    <w:p>
+      <w:pPr>
+        <w:pStyle w:val="Prrafodelista"/>
+        <w:ind w:firstLine="696"/>
+        <w:rPr>
+          <w:lang w:val="en-US"/>
+        </w:rPr>
+      </w:pPr>
+      <w:r>
+        <w:rPr>
+          <w:lang w:val="en-US"/>
+        </w:rPr>
+        <w:t>String pass = "";</w:t>
+      </w:r>
+    </w:p>
+    <w:p>
+      <w:pPr>
+        <w:pStyle w:val="Prrafodelista"/>
+        <w:ind w:firstLine="696"/>
+        <w:rPr>
+          <w:lang w:val="en-US"/>
+        </w:rPr>
+      </w:pPr>
+      <w:r>
+        <w:rPr>
+          <w:lang w:val="en-US"/>
+        </w:rPr>
+        <w:t>System.out.println("Conectando…");</w:t>
+      </w:r>
+    </w:p>
+    <w:p>
+      <w:pPr>
+        <w:pStyle w:val="Prrafodelista"/>
+        <w:ind w:firstLine="696"/>
+        <w:rPr>
+          <w:lang w:val="en-US"/>
+        </w:rPr>
+      </w:pPr>
+      <w:r>
+        <w:rPr>
+          <w:lang w:val="en-US"/>
+        </w:rPr>
+        <w:t>try(Connection connection = DriverManager.getConnection(url, user,pass))</w:t>
+      </w:r>
+    </w:p>
+    <w:p>
+      <w:pPr>
+        <w:pStyle w:val="Prrafodelista"/>
+        <w:ind w:firstLine="696"/>
+        <w:rPr>
+          <w:lang w:val="en-US"/>
+        </w:rPr>
+      </w:pPr>
+      <w:r>
+        <w:rPr>
+          <w:lang w:val="en-US"/>
+        </w:rPr>
+        <w:t>{</w:t>
+      </w:r>
+    </w:p>
+    <w:p>
+      <w:pPr>
+        <w:pStyle w:val="Prrafodelista"/>
+        <w:ind w:left="1428" w:firstLine="696"/>
+        <w:rPr>
+          <w:lang w:val="en-US"/>
+        </w:rPr>
+      </w:pPr>
+      <w:r>
+        <w:rPr>
+          <w:lang w:val="en-US"/>
+        </w:rPr>
+        <w:t>System.out.println("Conectado!!");</w:t>
+      </w:r>
+    </w:p>
+    <w:p>
+      <w:pPr>
+        <w:pStyle w:val="Prrafodelista"/>
+        <w:ind w:firstLine="696"/>
+        <w:rPr>
+          <w:lang w:val="en-US"/>
+        </w:rPr>
+      </w:pPr>
+      <w:r>
+        <w:rPr>
+          <w:lang w:val="en-US"/>
+        </w:rPr>
+        <w:t>}</w:t>
+      </w:r>
+    </w:p>
+    <w:p>
+      <w:pPr>
+        <w:pStyle w:val="Prrafodelista"/>
+        <w:ind w:firstLine="696"/>
+        <w:rPr>
+          <w:lang w:val="en-US"/>
+        </w:rPr>
+      </w:pPr>
+      <w:r>
+        <w:rPr>
+          <w:lang w:val="en-US"/>
+        </w:rPr>
+        <w:t>catch(SQLException e)</w:t>
+      </w:r>
+    </w:p>
+    <w:p>
+      <w:pPr>
+        <w:pStyle w:val="Prrafodelista"/>
+        <w:ind w:firstLine="696"/>
+        <w:rPr>
+          <w:lang w:val="en-US"/>
+        </w:rPr>
+      </w:pPr>
+      <w:r>
+        <w:rPr>
+          <w:lang w:val="en-US"/>
+        </w:rPr>
+        <w:t>{</w:t>
+      </w:r>
+    </w:p>
+    <w:p>
+      <w:pPr>
+        <w:pStyle w:val="Prrafodelista"/>
+        <w:ind w:left="1428" w:firstLine="696"/>
+        <w:rPr>
+          <w:lang w:val="en-US"/>
+        </w:rPr>
+      </w:pPr>
+      <w:r>
+        <w:rPr>
+          <w:lang w:val="en-US"/>
+        </w:rPr>
+        <w:t>System.out.println(e.getMessage());</w:t>
+      </w:r>
+    </w:p>
+    <w:p>
+      <w:pPr>
+        <w:pStyle w:val="Prrafodelista"/>
+        <w:ind w:firstLine="696"/>
+      </w:pPr>
+      <w:r>
+        <w:t>}</w:t>
+      </w:r>
+    </w:p>
+    <w:p>
+      <w:pPr>
+        <w:pStyle w:val="Prrafodelista"/>
+      </w:pPr>
+      <w:r>
+        <w:t>}</w:t>
+      </w:r>
+    </w:p>
+    <w:p>
+      <w:pPr>
+        <w:pStyle w:val="NormalWeb"/>
+        <w:shd w:val="clear" w:color="auto" w:fill="FFFFFF"/>
+        <w:spacing w:before="0" w:beforeAutospacing="0" w:after="225" w:afterAutospacing="0"/>
+        <w:ind w:firstLine="708"/>
+        <w:textAlignment w:val="baseline"/>
+        <w:rPr>
+          <w:rFonts w:ascii="Arial" w:hAnsi="Arial" w:cs="Arial"/>
+          <w:color w:val="444444"/>
+        </w:rPr>
+      </w:pPr>
+      <w:r>
+        <w:rPr>
+          <w:rFonts w:ascii="Arial" w:hAnsi="Arial" w:cs="Arial"/>
+          <w:color w:val="444444"/>
+        </w:rPr>
+        <w:lastRenderedPageBreak/>
+        <w:t>En tu caso debes modificar el valor de las variables url, user y password.</w:t>
+      </w:r>
+    </w:p>
+    <w:p>
+      <w:pPr>
+        <w:pStyle w:val="NormalWeb"/>
+        <w:shd w:val="clear" w:color="auto" w:fill="FFFFFF"/>
+        <w:spacing w:before="0" w:beforeAutospacing="0" w:after="225" w:afterAutospacing="0"/>
+        <w:ind w:left="708"/>
+        <w:textAlignment w:val="baseline"/>
+        <w:rPr>
+          <w:rFonts w:ascii="Arial" w:hAnsi="Arial" w:cs="Arial"/>
+          <w:color w:val="444444"/>
+        </w:rPr>
+      </w:pPr>
+      <w:r>
+        <w:rPr>
+          <w:rFonts w:ascii="Arial" w:hAnsi="Arial" w:cs="Arial"/>
+          <w:color w:val="444444"/>
+        </w:rPr>
+        <w:t xml:space="preserve">La variable url equivale a la </w:t>
+      </w:r>
+      <w:r>
+        <w:rPr>
+          <w:rFonts w:ascii="Arial" w:hAnsi="Arial" w:cs="Arial"/>
+          <w:color w:val="444444"/>
+        </w:rPr>
+        <w:t>ubicación</w:t>
+      </w:r>
+      <w:r>
+        <w:rPr>
+          <w:rFonts w:ascii="Arial" w:hAnsi="Arial" w:cs="Arial"/>
+          <w:color w:val="444444"/>
+        </w:rPr>
+        <w:t xml:space="preserve"> del servidor de la base de datos, en este caso en localhost en el puerto 3306 y </w:t>
+      </w:r>
+      <w:r>
+        <w:rPr>
+          <w:rFonts w:ascii="Arial" w:hAnsi="Arial" w:cs="Arial"/>
+          <w:color w:val="444444"/>
+        </w:rPr>
+        <w:t xml:space="preserve">después </w:t>
+      </w:r>
+      <w:r>
+        <w:rPr>
+          <w:rFonts w:ascii="Arial" w:hAnsi="Arial" w:cs="Arial"/>
+          <w:color w:val="444444"/>
+        </w:rPr>
+        <w:t>una</w:t>
+      </w:r>
+      <w:r>
+        <w:rPr>
+          <w:rFonts w:ascii="Arial" w:hAnsi="Arial" w:cs="Arial"/>
+          <w:color w:val="444444"/>
+        </w:rPr>
+        <w:t xml:space="preserve"> </w:t>
+      </w:r>
+      <w:r>
+        <w:rPr>
+          <w:rFonts w:ascii="Arial" w:hAnsi="Arial" w:cs="Arial"/>
+          <w:color w:val="444444"/>
+        </w:rPr>
+        <w:t>diagonal separando el nombre de la base de datos.</w:t>
+      </w:r>
+    </w:p>
+    <w:p>
+      <w:pPr>
+        <w:pStyle w:val="Prrafodelista"/>
+      </w:pPr>
+    </w:p>
+    <w:p>
+      <w:pPr>
+        <w:pStyle w:val="Prrafodelista"/>
+        <w:numPr>
+          <w:ilvl w:val="0"/>
+          <w:numId w:val="3"/>
+        </w:numPr>
+      </w:pPr>
+      <w:r>
+        <w:t>Crear la base de datos.</w:t>
+      </w:r>
+    </w:p>
+    <w:p>
+      <w:pPr>
+        <w:pStyle w:val="Prrafodelista"/>
+        <w:rPr>
+          <w:b/>
+          <w:bCs/>
+        </w:rPr>
+      </w:pPr>
+      <w:r>
+        <w:t>Para</w:t>
+      </w:r>
+      <w:r>
+        <w:t xml:space="preserve"> ello debemos recurrir a una consola de comandos o </w:t>
+      </w:r>
+      <w:r>
+        <w:t>algún</w:t>
+      </w:r>
+      <w:r>
+        <w:t xml:space="preserve"> gestor visual como MySQLWordBench o el </w:t>
+      </w:r>
+      <w:r>
+        <w:t>mismísimo</w:t>
+      </w:r>
+      <w:r>
+        <w:t xml:space="preserve"> </w:t>
+      </w:r>
+      <w:r>
+        <w:rPr>
+          <w:b/>
+          <w:bCs/>
+        </w:rPr>
+        <w:t>PHPMyAdmin.</w:t>
+      </w:r>
+    </w:p>
+    <w:p>
+      <w:pPr>
+        <w:pStyle w:val="NormalWeb"/>
+        <w:numPr>
+          <w:ilvl w:val="0"/>
+          <w:numId w:val="3"/>
+        </w:numPr>
+        <w:shd w:val="clear" w:color="auto" w:fill="FFFFFF"/>
+        <w:spacing w:before="0" w:beforeAutospacing="0" w:after="225" w:afterAutospacing="0"/>
+        <w:textAlignment w:val="baseline"/>
+        <w:rPr>
+          <w:rFonts w:ascii="Arial" w:hAnsi="Arial" w:cs="Arial"/>
+          <w:color w:val="444444"/>
+        </w:rPr>
+      </w:pPr>
+      <w:r>
+        <w:rPr>
+          <w:rFonts w:ascii="Arial" w:hAnsi="Arial" w:cs="Arial"/>
+          <w:color w:val="444444"/>
+        </w:rPr>
+        <w:t>Ahora que ya hemos cubierto los pasos necesarios vamos a ejecutar el proyecto.</w:t>
+      </w:r>
+      <w:r>
+        <w:rPr>
+          <w:rFonts w:ascii="Arial" w:hAnsi="Arial" w:cs="Arial"/>
+          <w:color w:val="444444"/>
+        </w:rPr>
+        <w:t xml:space="preserve"> </w:t>
+      </w:r>
+      <w:r>
+        <w:rPr>
+          <w:rFonts w:ascii="Arial" w:hAnsi="Arial" w:cs="Arial"/>
+          <w:color w:val="444444"/>
+        </w:rPr>
+        <w:t xml:space="preserve">Por </w:t>
+      </w:r>
+      <w:r>
+        <w:rPr>
+          <w:rFonts w:ascii="Arial" w:hAnsi="Arial" w:cs="Arial"/>
+          <w:color w:val="444444"/>
+        </w:rPr>
+        <w:t>cierto,</w:t>
+      </w:r>
+      <w:r>
+        <w:rPr>
+          <w:rFonts w:ascii="Arial" w:hAnsi="Arial" w:cs="Arial"/>
+          <w:color w:val="444444"/>
+        </w:rPr>
+        <w:t xml:space="preserve"> recuerden agregar una llamada a la </w:t>
+      </w:r>
+      <w:r>
+        <w:rPr>
+          <w:rFonts w:ascii="Arial" w:hAnsi="Arial" w:cs="Arial"/>
+          <w:color w:val="444444"/>
+        </w:rPr>
+        <w:t>función</w:t>
+      </w:r>
+      <w:r>
+        <w:rPr>
+          <w:rFonts w:ascii="Arial" w:hAnsi="Arial" w:cs="Arial"/>
+          <w:color w:val="444444"/>
+        </w:rPr>
+        <w:t xml:space="preserve"> connect() dentro de </w:t>
+      </w:r>
+      <w:r>
+        <w:rPr>
+          <w:rFonts w:ascii="Arial" w:hAnsi="Arial" w:cs="Arial"/>
+          <w:color w:val="444444"/>
+        </w:rPr>
+        <w:t>las funciones</w:t>
+      </w:r>
+      <w:r>
+        <w:rPr>
+          <w:rFonts w:ascii="Arial" w:hAnsi="Arial" w:cs="Arial"/>
+          <w:color w:val="444444"/>
+        </w:rPr>
+        <w:t xml:space="preserve"> que se quieran conectar la BD</w:t>
+      </w:r>
+    </w:p>
+    <w:p>
+      <w:pPr>
+        <w:pStyle w:val="NormalWeb"/>
+        <w:shd w:val="clear" w:color="auto" w:fill="FFFFFF"/>
+        <w:spacing w:before="0" w:beforeAutospacing="0" w:after="225" w:afterAutospacing="0"/>
+        <w:ind w:left="720"/>
+        <w:textAlignment w:val="baseline"/>
+        <w:rPr>
+          <w:rFonts w:ascii="Arial" w:hAnsi="Arial" w:cs="Arial"/>
+          <w:color w:val="444444"/>
+        </w:rPr>
+      </w:pPr>
+      <w:r>
+        <w:rPr>
+          <w:noProof/>
+        </w:rPr>
+        <w:drawing>
+          <wp:inline distT="0" distB="0" distL="0" distR="0" wp14:anchorId="064613E7" wp14:editId="409863BC">
+            <wp:extent cx="7057402" cy="3966358"/>
+            <wp:effectExtent l="0" t="0" r="0" b="0"/>
+            <wp:docPr id="3" name="Imagen 3"/>
+            <wp:cNvGraphicFramePr>
+              <a:graphicFrameLocks xmlns:a="http://schemas.openxmlformats.org/drawingml/2006/main" noChangeAspect="1"/>
+            </wp:cNvGraphicFramePr>
+            <a:graphic xmlns:a="http://schemas.openxmlformats.org/drawingml/2006/main">
+              <a:graphicData uri="http://schemas.openxmlformats.org/drawingml/2006/picture">
+                <pic:pic xmlns:pic="http://schemas.openxmlformats.org/drawingml/2006/picture">
+                  <pic:nvPicPr>
+                    <pic:cNvPr id="0" name="Picture 1"/>
+                    <pic:cNvPicPr>
+                      <a:picLocks noChangeAspect="1" noChangeArrowheads="1"/>
+                    </pic:cNvPicPr>
+                  </pic:nvPicPr>
+                  <pic:blipFill>
+                    <a:blip r:embed="rId7">
+                      <a:extLst>
+                        <a:ext uri="{28A0092B-C50C-407E-A947-70E740481C1C}">
+                          <a14:useLocalDpi xmlns:a14="http://schemas.microsoft.com/office/drawing/2010/main" val="0"/>
+                        </a:ext>
+                      </a:extLst>
+                    </a:blip>
+                    <a:srcRect/>
+                    <a:stretch>
+                      <a:fillRect/>
+                    </a:stretch>
+                  </pic:blipFill>
+                  <pic:spPr bwMode="auto">
+                    <a:xfrm>
+                      <a:off x="0" y="0"/>
+                      <a:ext cx="7058244" cy="3966831"/>
+                    </a:xfrm>
+                    <a:prstGeom prst="rect">
+                      <a:avLst/>
+                    </a:prstGeom>
+                    <a:noFill/>
+                    <a:ln>
+                      <a:noFill/>
+                    </a:ln>
+                  </pic:spPr>
+                </pic:pic>
+              </a:graphicData>
+            </a:graphic>
+          </wp:inline>
+        </w:drawing>
+      </w:r>
+    </w:p>
+    <w:p>
+      <w:pPr>
+        <w:pStyle w:val="Prrafodelista"/>
+        <w:numPr>
+          <w:ilvl w:val="0"/>
+          <w:numId w:val="3"/>
+        </w:numPr>
+      </w:pPr>
+      <w:r>
+        <w:t>¡Una vez ejecutado el programa ya estará conectado si nos sale el mensaje en consola que mandamos de “Conectado!</w:t>
+      </w:r>
+      <w:r>
+        <w:rPr>
+          <w:rFonts w:ascii="Arial" w:hAnsi="Arial" w:cs="Arial"/>
+          <w:color w:val="444444"/>
+          <w:shd w:val="clear" w:color="auto" w:fill="FFFFFF"/>
+        </w:rPr>
+        <w:t>”</w:t>
+      </w:r>
+    </w:p>
     <w:sectPr>
       <w:pgSz w:w="15840" w:h="12240" w:orient="landscape"/>
       <w:pgMar w:top="720" w:right="720" w:bottom="720" w:left="720" w:header="708" w:footer="708" w:gutter="0"/>
@@ -3804,6 +5107,278 @@
     </w:sectPr>
   </w:body>
 </w:document>
+</file>
+
+<file path=word/numbering.xml><?xml version="1.0" encoding="utf-8"?>
+<w:numbering xmlns:wpc="http://schemas.microsoft.com/office/word/2010/wordprocessingCanvas" xmlns:cx="http://schemas.microsoft.com/office/drawing/2014/chartex" xmlns:cx1="http://schemas.microsoft.com/office/drawing/2015/9/8/chartex" xmlns:cx2="http://schemas.microsoft.com/office/drawing/2015/10/21/chartex" xmlns:cx3="http://schemas.microsoft.com/office/drawing/2016/5/9/chartex" xmlns:cx4="http://schemas.microsoft.com/office/drawing/2016/5/10/chartex" xmlns:cx5="http://schemas.microsoft.com/office/drawing/2016/5/11/chartex" xmlns:cx6="http://schemas.microsoft.com/office/drawing/2016/5/12/chartex" xmlns:cx7="http://schemas.microsoft.com/office/drawing/2016/5/13/chartex" xmlns:cx8="http://schemas.microsoft.com/office/drawing/2016/5/14/chartex" xmlns:mc="http://schemas.openxmlformats.org/markup-compatibility/2006" xmlns:aink="http://schemas.microsoft.com/office/drawing/2016/ink" xmlns:am3d="http://schemas.microsoft.com/office/drawing/2017/model3d" xmlns:o="urn:schemas-microsoft-com:office:office" xmlns:r="http://schemas.openxmlformats.org/officeDocument/2006/relationships" xmlns:m="http://schemas.openxmlformats.org/officeDocument/2006/math" xmlns:v="urn:schemas-microsoft-com:vml" xmlns:wp14="http://schemas.microsoft.com/office/word/2010/wordprocessingDrawing" xmlns:wp="http://schemas.openxmlformats.org/drawingml/2006/wordprocessingDrawing" xmlns:w10="urn:schemas-microsoft-com:office:word" xmlns:w="http://schemas.openxmlformats.org/wordprocessingml/2006/main" xmlns:w14="http://schemas.microsoft.com/office/word/2010/wordml" xmlns:w15="http://schemas.microsoft.com/office/word/2012/wordml" xmlns:w16cid="http://schemas.microsoft.com/office/word/2016/wordml/cid" xmlns:w16se="http://schemas.microsoft.com/office/word/2015/wordml/symex" xmlns:wpg="http://schemas.microsoft.com/office/word/2010/wordprocessingGroup" xmlns:wpi="http://schemas.microsoft.com/office/word/2010/wordprocessingInk" xmlns:wne="http://schemas.microsoft.com/office/word/2006/wordml" xmlns:wps="http://schemas.microsoft.com/office/word/2010/wordprocessingShape" mc:Ignorable="w14 w15 w16se w16cid wp14">
+  <w:abstractNum w:abstractNumId="0" w15:restartNumberingAfterBreak="0">
+    <w:nsid w:val="3E7958F8"/>
+    <w:multiLevelType w:val="hybridMultilevel"/>
+    <w:tmpl w:val="D1380314"/>
+    <w:lvl w:ilvl="0" w:tplc="080A000F">
+      <w:start w:val="1"/>
+      <w:numFmt w:val="decimal"/>
+      <w:lvlText w:val="%1."/>
+      <w:lvlJc w:val="left"/>
+      <w:pPr>
+        <w:ind w:left="720" w:hanging="360"/>
+      </w:pPr>
+    </w:lvl>
+    <w:lvl w:ilvl="1" w:tplc="080A0019">
+      <w:start w:val="1"/>
+      <w:numFmt w:val="lowerLetter"/>
+      <w:lvlText w:val="%2."/>
+      <w:lvlJc w:val="left"/>
+      <w:pPr>
+        <w:ind w:left="1440" w:hanging="360"/>
+      </w:pPr>
+    </w:lvl>
+    <w:lvl w:ilvl="2" w:tplc="080A001B">
+      <w:start w:val="1"/>
+      <w:numFmt w:val="lowerRoman"/>
+      <w:lvlText w:val="%3."/>
+      <w:lvlJc w:val="right"/>
+      <w:pPr>
+        <w:ind w:left="2160" w:hanging="180"/>
+      </w:pPr>
+    </w:lvl>
+    <w:lvl w:ilvl="3" w:tplc="080A000F" w:tentative="1">
+      <w:start w:val="1"/>
+      <w:numFmt w:val="decimal"/>
+      <w:lvlText w:val="%4."/>
+      <w:lvlJc w:val="left"/>
+      <w:pPr>
+        <w:ind w:left="2880" w:hanging="360"/>
+      </w:pPr>
+    </w:lvl>
+    <w:lvl w:ilvl="4" w:tplc="080A0019" w:tentative="1">
+      <w:start w:val="1"/>
+      <w:numFmt w:val="lowerLetter"/>
+      <w:lvlText w:val="%5."/>
+      <w:lvlJc w:val="left"/>
+      <w:pPr>
+        <w:ind w:left="3600" w:hanging="360"/>
+      </w:pPr>
+    </w:lvl>
+    <w:lvl w:ilvl="5" w:tplc="080A001B" w:tentative="1">
+      <w:start w:val="1"/>
+      <w:numFmt w:val="lowerRoman"/>
+      <w:lvlText w:val="%6."/>
+      <w:lvlJc w:val="right"/>
+      <w:pPr>
+        <w:ind w:left="4320" w:hanging="180"/>
+      </w:pPr>
+    </w:lvl>
+    <w:lvl w:ilvl="6" w:tplc="080A000F" w:tentative="1">
+      <w:start w:val="1"/>
+      <w:numFmt w:val="decimal"/>
+      <w:lvlText w:val="%7."/>
+      <w:lvlJc w:val="left"/>
+      <w:pPr>
+        <w:ind w:left="5040" w:hanging="360"/>
+      </w:pPr>
+    </w:lvl>
+    <w:lvl w:ilvl="7" w:tplc="080A0019" w:tentative="1">
+      <w:start w:val="1"/>
+      <w:numFmt w:val="lowerLetter"/>
+      <w:lvlText w:val="%8."/>
+      <w:lvlJc w:val="left"/>
+      <w:pPr>
+        <w:ind w:left="5760" w:hanging="360"/>
+      </w:pPr>
+    </w:lvl>
+    <w:lvl w:ilvl="8" w:tplc="080A001B" w:tentative="1">
+      <w:start w:val="1"/>
+      <w:numFmt w:val="lowerRoman"/>
+      <w:lvlText w:val="%9."/>
+      <w:lvlJc w:val="right"/>
+      <w:pPr>
+        <w:ind w:left="6480" w:hanging="180"/>
+      </w:pPr>
+    </w:lvl>
+  </w:abstractNum>
+  <w:abstractNum w:abstractNumId="1" w15:restartNumberingAfterBreak="0">
+    <w:nsid w:val="4E711555"/>
+    <w:multiLevelType w:val="hybridMultilevel"/>
+    <w:tmpl w:val="3A1228B0"/>
+    <w:lvl w:ilvl="0" w:tplc="080A000F">
+      <w:start w:val="1"/>
+      <w:numFmt w:val="decimal"/>
+      <w:lvlText w:val="%1."/>
+      <w:lvlJc w:val="left"/>
+      <w:pPr>
+        <w:ind w:left="720" w:hanging="360"/>
+      </w:pPr>
+    </w:lvl>
+    <w:lvl w:ilvl="1" w:tplc="080A0019">
+      <w:start w:val="1"/>
+      <w:numFmt w:val="lowerLetter"/>
+      <w:lvlText w:val="%2."/>
+      <w:lvlJc w:val="left"/>
+      <w:pPr>
+        <w:ind w:left="1440" w:hanging="360"/>
+      </w:pPr>
+    </w:lvl>
+    <w:lvl w:ilvl="2" w:tplc="080A001B" w:tentative="1">
+      <w:start w:val="1"/>
+      <w:numFmt w:val="lowerRoman"/>
+      <w:lvlText w:val="%3."/>
+      <w:lvlJc w:val="right"/>
+      <w:pPr>
+        <w:ind w:left="2160" w:hanging="180"/>
+      </w:pPr>
+    </w:lvl>
+    <w:lvl w:ilvl="3" w:tplc="080A000F" w:tentative="1">
+      <w:start w:val="1"/>
+      <w:numFmt w:val="decimal"/>
+      <w:lvlText w:val="%4."/>
+      <w:lvlJc w:val="left"/>
+      <w:pPr>
+        <w:ind w:left="2880" w:hanging="360"/>
+      </w:pPr>
+    </w:lvl>
+    <w:lvl w:ilvl="4" w:tplc="080A0019" w:tentative="1">
+      <w:start w:val="1"/>
+      <w:numFmt w:val="lowerLetter"/>
+      <w:lvlText w:val="%5."/>
+      <w:lvlJc w:val="left"/>
+      <w:pPr>
+        <w:ind w:left="3600" w:hanging="360"/>
+      </w:pPr>
+    </w:lvl>
+    <w:lvl w:ilvl="5" w:tplc="080A001B" w:tentative="1">
+      <w:start w:val="1"/>
+      <w:numFmt w:val="lowerRoman"/>
+      <w:lvlText w:val="%6."/>
+      <w:lvlJc w:val="right"/>
+      <w:pPr>
+        <w:ind w:left="4320" w:hanging="180"/>
+      </w:pPr>
+    </w:lvl>
+    <w:lvl w:ilvl="6" w:tplc="080A000F" w:tentative="1">
+      <w:start w:val="1"/>
+      <w:numFmt w:val="decimal"/>
+      <w:lvlText w:val="%7."/>
+      <w:lvlJc w:val="left"/>
+      <w:pPr>
+        <w:ind w:left="5040" w:hanging="360"/>
+      </w:pPr>
+    </w:lvl>
+    <w:lvl w:ilvl="7" w:tplc="080A0019" w:tentative="1">
+      <w:start w:val="1"/>
+      <w:numFmt w:val="lowerLetter"/>
+      <w:lvlText w:val="%8."/>
+      <w:lvlJc w:val="left"/>
+      <w:pPr>
+        <w:ind w:left="5760" w:hanging="360"/>
+      </w:pPr>
+    </w:lvl>
+    <w:lvl w:ilvl="8" w:tplc="080A001B" w:tentative="1">
+      <w:start w:val="1"/>
+      <w:numFmt w:val="lowerRoman"/>
+      <w:lvlText w:val="%9."/>
+      <w:lvlJc w:val="right"/>
+      <w:pPr>
+        <w:ind w:left="6480" w:hanging="180"/>
+      </w:pPr>
+    </w:lvl>
+  </w:abstractNum>
+  <w:abstractNum w:abstractNumId="2" w15:restartNumberingAfterBreak="0">
+    <w:nsid w:val="67626276"/>
+    <w:multiLevelType w:val="hybridMultilevel"/>
+    <w:tmpl w:val="27868B6A"/>
+    <w:lvl w:ilvl="0" w:tplc="080A000F">
+      <w:start w:val="1"/>
+      <w:numFmt w:val="decimal"/>
+      <w:lvlText w:val="%1."/>
+      <w:lvlJc w:val="left"/>
+      <w:pPr>
+        <w:ind w:left="720" w:hanging="360"/>
+      </w:pPr>
+    </w:lvl>
+    <w:lvl w:ilvl="1" w:tplc="080A0019">
+      <w:start w:val="1"/>
+      <w:numFmt w:val="lowerLetter"/>
+      <w:lvlText w:val="%2."/>
+      <w:lvlJc w:val="left"/>
+      <w:pPr>
+        <w:ind w:left="1440" w:hanging="360"/>
+      </w:pPr>
+    </w:lvl>
+    <w:lvl w:ilvl="2" w:tplc="080A001B" w:tentative="1">
+      <w:start w:val="1"/>
+      <w:numFmt w:val="lowerRoman"/>
+      <w:lvlText w:val="%3."/>
+      <w:lvlJc w:val="right"/>
+      <w:pPr>
+        <w:ind w:left="2160" w:hanging="180"/>
+      </w:pPr>
+    </w:lvl>
+    <w:lvl w:ilvl="3" w:tplc="080A000F" w:tentative="1">
+      <w:start w:val="1"/>
+      <w:numFmt w:val="decimal"/>
+      <w:lvlText w:val="%4."/>
+      <w:lvlJc w:val="left"/>
+      <w:pPr>
+        <w:ind w:left="2880" w:hanging="360"/>
+      </w:pPr>
+    </w:lvl>
+    <w:lvl w:ilvl="4" w:tplc="080A0019" w:tentative="1">
+      <w:start w:val="1"/>
+      <w:numFmt w:val="lowerLetter"/>
+      <w:lvlText w:val="%5."/>
+      <w:lvlJc w:val="left"/>
+      <w:pPr>
+        <w:ind w:left="3600" w:hanging="360"/>
+      </w:pPr>
+    </w:lvl>
+    <w:lvl w:ilvl="5" w:tplc="080A001B" w:tentative="1">
+      <w:start w:val="1"/>
+      <w:numFmt w:val="lowerRoman"/>
+      <w:lvlText w:val="%6."/>
+      <w:lvlJc w:val="right"/>
+      <w:pPr>
+        <w:ind w:left="4320" w:hanging="180"/>
+      </w:pPr>
+    </w:lvl>
+    <w:lvl w:ilvl="6" w:tplc="080A000F" w:tentative="1">
+      <w:start w:val="1"/>
+      <w:numFmt w:val="decimal"/>
+      <w:lvlText w:val="%7."/>
+      <w:lvlJc w:val="left"/>
+      <w:pPr>
+        <w:ind w:left="5040" w:hanging="360"/>
+      </w:pPr>
+    </w:lvl>
+    <w:lvl w:ilvl="7" w:tplc="080A0019" w:tentative="1">
+      <w:start w:val="1"/>
+      <w:numFmt w:val="lowerLetter"/>
+      <w:lvlText w:val="%8."/>
+      <w:lvlJc w:val="left"/>
+      <w:pPr>
+        <w:ind w:left="5760" w:hanging="360"/>
+      </w:pPr>
+    </w:lvl>
+    <w:lvl w:ilvl="8" w:tplc="080A001B" w:tentative="1">
+      <w:start w:val="1"/>
+      <w:numFmt w:val="lowerRoman"/>
+      <w:lvlText w:val="%9."/>
+      <w:lvlJc w:val="right"/>
+      <w:pPr>
+        <w:ind w:left="6480" w:hanging="180"/>
+      </w:pPr>
+    </w:lvl>
+  </w:abstractNum>
+  <w:num w:numId="1">
+    <w:abstractNumId w:val="0"/>
+  </w:num>
+  <w:num w:numId="2">
+    <w:abstractNumId w:val="1"/>
+  </w:num>
+  <w:num w:numId="3">
+    <w:abstractNumId w:val="2"/>
+  </w:num>
+</w:numbering>
 </file>
 
 <file path=word/styles.xml><?xml version="1.0" encoding="utf-8"?>
@@ -3929,6 +5504,7 @@
     <w:lsdException w:name="HTML Sample" w:semiHidden="1" w:unhideWhenUsed="1"/>
     <w:lsdException w:name="HTML Typewriter" w:semiHidden="1" w:unhideWhenUsed="1"/>
     <w:lsdException w:name="HTML Variable" w:semiHidden="1" w:unhideWhenUsed="1"/>
+    <w:lsdException w:name="Normal Table" w:semiHidden="1" w:unhideWhenUsed="1"/>
     <w:lsdException w:name="annotation subject" w:semiHidden="1" w:unhideWhenUsed="1"/>
     <w:lsdException w:name="No List" w:semiHidden="1" w:unhideWhenUsed="1"/>
     <w:lsdException w:name="Outline List 1" w:semiHidden="1" w:unhideWhenUsed="1"/>
@@ -3975,8 +5551,10 @@
     <w:lsdException w:name="Table Subtle 2" w:semiHidden="1" w:unhideWhenUsed="1"/>
     <w:lsdException w:name="Table Web 1" w:semiHidden="1" w:unhideWhenUsed="1"/>
     <w:lsdException w:name="Table Web 2" w:semiHidden="1" w:unhideWhenUsed="1"/>
+    <w:lsdException w:name="Table Web 3" w:semiHidden="1" w:unhideWhenUsed="1"/>
     <w:lsdException w:name="Balloon Text" w:semiHidden="1" w:unhideWhenUsed="1"/>
     <w:lsdException w:name="Table Grid" w:uiPriority="39"/>
+    <w:lsdException w:name="Table Theme" w:semiHidden="1" w:unhideWhenUsed="1"/>
     <w:lsdException w:name="Placeholder Text" w:semiHidden="1"/>
     <w:lsdException w:name="No Spacing" w:uiPriority="1" w:qFormat="1"/>
     <w:lsdException w:name="Light Shading" w:uiPriority="60"/>
@@ -5676,6 +7254,35 @@
       <w:sz w:val="28"/>
     </w:rPr>
   </w:style>
+  <w:style w:type="paragraph" w:styleId="Prrafodelista">
+    <w:name w:val="List Paragraph"/>
+    <w:basedOn w:val="Normal"/>
+    <w:uiPriority w:val="34"/>
+    <w:qFormat/>
+    <w:rsid w:val="001A6288"/>
+    <w:pPr>
+      <w:ind w:left="720"/>
+      <w:contextualSpacing/>
+    </w:pPr>
+  </w:style>
+  <w:style w:type="paragraph" w:styleId="NormalWeb">
+    <w:name w:val="Normal (Web)"/>
+    <w:basedOn w:val="Normal"/>
+    <w:uiPriority w:val="99"/>
+    <w:semiHidden/>
+    <w:unhideWhenUsed/>
+    <w:rsid w:val="000838C5"/>
+    <w:pPr>
+      <w:spacing w:before="100" w:beforeAutospacing="1" w:after="100" w:afterAutospacing="1" w:line="240" w:lineRule="auto"/>
+      <w:jc w:val="left"/>
+    </w:pPr>
+    <w:rPr>
+      <w:rFonts w:ascii="Times New Roman" w:eastAsia="Times New Roman" w:hAnsi="Times New Roman" w:cs="Times New Roman"/>
+      <w:sz w:val="24"/>
+      <w:szCs w:val="24"/>
+      <w:lang w:eastAsia="es-MX"/>
+    </w:rPr>
+  </w:style>
 </w:styles>
 </file>
 

</xml_diff>